<commit_message>
Updated all modules with new CSS
</commit_message>
<xml_diff>
--- a/modules/1_Sample_t/RHO.docx
+++ b/modules/1_Sample_t/RHO.docx
@@ -12,6 +12,20 @@
     </w:p>
     <w:p>
       <w:pPr>
+        <w:pStyle w:val="Subtitle"/>
+      </w:pPr>
+      <w:r>
+        <w:t xml:space="preserve">R</w:t>
+      </w:r>
+      <w:r>
+        <w:t xml:space="preserve"> </w:t>
+      </w:r>
+      <w:r>
+        <w:t xml:space="preserve">Handout</w:t>
+      </w:r>
+    </w:p>
+    <w:p>
+      <w:pPr>
         <w:pStyle w:val="Author"/>
       </w:pPr>
       <w:r>
@@ -28,6 +42,13 @@
       </w:r>
       <w:r>
         <w:t xml:space="preserve">Ogle</w:t>
+      </w:r>
+    </w:p>
+    <w:p>
+      <w:r>
+        <w:pict>
+          <v:rect style="width:0;height:1.5pt" o:hralign="center" o:hrstd="t" o:hr="t"/>
+        </w:pict>
       </w:r>
     </w:p>
     <w:p>
@@ -1124,7 +1145,7 @@
     </w:lvl>
   </w:abstractNum>
   <w:abstractNum w:abstractNumId="990">
-    <w:nsid w:val="d49564ec"/>
+    <w:nsid w:val="dfc078eb"/>
     <w:multiLevelType w:val="multilevel"/>
     <w:lvl w:ilvl="0">
       <w:numFmt w:val="bullet"/>

</xml_diff>